<commit_message>
Added placeholder server code to handle interactions between EC2 and RDS
</commit_message>
<xml_diff>
--- a/Documentation/Requirements Document/SRS.docx
+++ b/Documentation/Requirements Document/SRS.docx
@@ -9,60 +9,60 @@
           <w:sz w:val="48"/>
         </w:rPr>
       </w:pPr>
-    </w:p>
-    <w:p>
-      <w:pPr>
-        <w:jc w:val="center"/>
-        <w:rPr>
-          <w:sz w:val="48"/>
-        </w:rPr>
-      </w:pPr>
-    </w:p>
-    <w:p>
-      <w:pPr>
-        <w:jc w:val="center"/>
-        <w:rPr>
-          <w:sz w:val="48"/>
-        </w:rPr>
-      </w:pPr>
-    </w:p>
-    <w:p>
-      <w:pPr>
-        <w:jc w:val="center"/>
-        <w:rPr>
-          <w:sz w:val="48"/>
-        </w:rPr>
-      </w:pPr>
-    </w:p>
-    <w:p>
-      <w:pPr>
-        <w:jc w:val="center"/>
-        <w:rPr>
-          <w:sz w:val="48"/>
-        </w:rPr>
-      </w:pPr>
-    </w:p>
-    <w:p>
-      <w:pPr>
-        <w:jc w:val="center"/>
-        <w:rPr>
-          <w:sz w:val="48"/>
-        </w:rPr>
-      </w:pPr>
-      <w:r>
-        <w:rPr>
-          <w:sz w:val="48"/>
-        </w:rPr>
-        <w:t>Point of Sale System</w:t>
-      </w:r>
-      <w:r>
-        <w:rPr>
-          <w:sz w:val="48"/>
-        </w:rPr>
-        <w:t xml:space="preserve"> (POSS)</w:t>
-      </w:r>
       <w:bookmarkStart w:id="0" w:name="_GoBack"/>
       <w:bookmarkEnd w:id="0"/>
+    </w:p>
+    <w:p>
+      <w:pPr>
+        <w:jc w:val="center"/>
+        <w:rPr>
+          <w:sz w:val="48"/>
+        </w:rPr>
+      </w:pPr>
+    </w:p>
+    <w:p>
+      <w:pPr>
+        <w:jc w:val="center"/>
+        <w:rPr>
+          <w:sz w:val="48"/>
+        </w:rPr>
+      </w:pPr>
+    </w:p>
+    <w:p>
+      <w:pPr>
+        <w:jc w:val="center"/>
+        <w:rPr>
+          <w:sz w:val="48"/>
+        </w:rPr>
+      </w:pPr>
+    </w:p>
+    <w:p>
+      <w:pPr>
+        <w:jc w:val="center"/>
+        <w:rPr>
+          <w:sz w:val="48"/>
+        </w:rPr>
+      </w:pPr>
+    </w:p>
+    <w:p>
+      <w:pPr>
+        <w:jc w:val="center"/>
+        <w:rPr>
+          <w:sz w:val="48"/>
+        </w:rPr>
+      </w:pPr>
+      <w:r>
+        <w:rPr>
+          <w:sz w:val="48"/>
+        </w:rPr>
+        <w:t>Point of Sale System</w:t>
+      </w:r>
+      <w:r>
+        <w:rPr>
+          <w:sz w:val="48"/>
+        </w:rPr>
+        <w:t xml:space="preserve"> (POSS)</w:t>
+      </w:r>
       <w:r>
         <w:rPr>
           <w:sz w:val="48"/>
@@ -3851,7 +3851,21 @@
         <w:rPr>
           <w:color w:val="000000"/>
         </w:rPr>
-        <w:t xml:space="preserve">Java ArrayList Class Document, </w:t>
+        <w:t xml:space="preserve">Java </w:t>
+      </w:r>
+      <w:proofErr w:type="spellStart"/>
+      <w:r>
+        <w:rPr>
+          <w:color w:val="000000"/>
+        </w:rPr>
+        <w:t>ArrayList</w:t>
+      </w:r>
+      <w:proofErr w:type="spellEnd"/>
+      <w:r>
+        <w:rPr>
+          <w:color w:val="000000"/>
+        </w:rPr>
+        <w:t xml:space="preserve"> Class Document, </w:t>
       </w:r>
       <w:r>
         <w:rPr>
@@ -4160,6 +4174,7 @@
       </w:r>
       <w:bookmarkEnd w:id="18"/>
     </w:p>
+    <w:p/>
     <w:p>
       <w:pPr>
         <w:tabs>
@@ -4583,7 +4598,29 @@
           <w:sz w:val="22"/>
           <w:szCs w:val="22"/>
         </w:rPr>
-        <w:t>Attention should be paid to the carefuly organize the requirements presented in this section so that they may easily accessed and understood.  Furthermore, this SRS is not the software design document, therefore one should avoid the tendency to over-constrain (and therefore design) the software project within this SRS.</w:t>
+        <w:t xml:space="preserve">Attention should be paid to the </w:t>
+      </w:r>
+      <w:proofErr w:type="spellStart"/>
+      <w:r>
+        <w:rPr>
+          <w:rFonts w:ascii="Times New Roman" w:eastAsia="Times New Roman" w:hAnsi="Times New Roman"/>
+          <w:noProof w:val="0"/>
+          <w:color w:val="000000"/>
+          <w:sz w:val="22"/>
+          <w:szCs w:val="22"/>
+        </w:rPr>
+        <w:t>carefuly</w:t>
+      </w:r>
+      <w:proofErr w:type="spellEnd"/>
+      <w:r>
+        <w:rPr>
+          <w:rFonts w:ascii="Times New Roman" w:eastAsia="Times New Roman" w:hAnsi="Times New Roman"/>
+          <w:noProof w:val="0"/>
+          <w:color w:val="000000"/>
+          <w:sz w:val="22"/>
+          <w:szCs w:val="22"/>
+        </w:rPr>
+        <w:t xml:space="preserve"> organize the requirements presented in this section so that they may easily accessed and understood.  Furthermore, this SRS is not the software design document, therefore one should avoid the tendency to over-constrain (and therefore design) the software project within this SRS.</w:t>
       </w:r>
     </w:p>
     <w:p>
@@ -5057,6 +5094,11 @@
       <w:r>
         <w:t>Timeout if can not find and tell the user to see later.</w:t>
       </w:r>
+    </w:p>
+    <w:p>
+      <w:pPr>
+        <w:ind w:left="1440"/>
+      </w:pPr>
     </w:p>
     <w:p>
       <w:pPr>

</xml_diff>